<commit_message>
Fix report 2 template
</commit_message>
<xml_diff>
--- a/Reporting.BBL/ReportTemplates/2.docx
+++ b/Reporting.BBL/ReportTemplates/2.docx
@@ -443,17 +443,18 @@
           <w:insideH w:val="single" w:sz="4" w:space="0" w:color="000000"/>
           <w:insideV w:val="single" w:sz="4" w:space="0" w:color="000000"/>
         </w:tblBorders>
+        <w:tblLayout w:type="fixed"/>
         <w:tblLook w:val="01E0" w:firstRow="1" w:lastRow="1" w:firstColumn="1" w:lastColumn="1" w:noHBand="0" w:noVBand="0"/>
       </w:tblPr>
       <w:tblGrid>
-        <w:gridCol w:w="2046"/>
-        <w:gridCol w:w="1011"/>
-        <w:gridCol w:w="870"/>
-        <w:gridCol w:w="868"/>
-        <w:gridCol w:w="756"/>
-        <w:gridCol w:w="968"/>
-        <w:gridCol w:w="1006"/>
-        <w:gridCol w:w="2646"/>
+        <w:gridCol w:w="568"/>
+        <w:gridCol w:w="1701"/>
+        <w:gridCol w:w="1418"/>
+        <w:gridCol w:w="1108"/>
+        <w:gridCol w:w="1585"/>
+        <w:gridCol w:w="1276"/>
+        <w:gridCol w:w="1275"/>
+        <w:gridCol w:w="1240"/>
       </w:tblGrid>
       <w:tr>
         <w:trPr>
@@ -461,7 +462,7 @@
         </w:trPr>
         <w:tc>
           <w:tcPr>
-            <w:tcW w:w="2046" w:type="dxa"/>
+            <w:tcW w:w="568" w:type="dxa"/>
             <w:vAlign w:val="center"/>
           </w:tcPr>
           <w:p>
@@ -501,7 +502,7 @@
         </w:tc>
         <w:tc>
           <w:tcPr>
-            <w:tcW w:w="1011" w:type="dxa"/>
+            <w:tcW w:w="1701" w:type="dxa"/>
             <w:vAlign w:val="center"/>
           </w:tcPr>
           <w:p>
@@ -677,7 +678,7 @@
         </w:tc>
         <w:tc>
           <w:tcPr>
-            <w:tcW w:w="870" w:type="dxa"/>
+            <w:tcW w:w="1418" w:type="dxa"/>
             <w:vAlign w:val="center"/>
           </w:tcPr>
           <w:p>
@@ -765,7 +766,7 @@
         </w:tc>
         <w:tc>
           <w:tcPr>
-            <w:tcW w:w="868" w:type="dxa"/>
+            <w:tcW w:w="1108" w:type="dxa"/>
             <w:vAlign w:val="center"/>
           </w:tcPr>
           <w:p>
@@ -791,7 +792,7 @@
         </w:tc>
         <w:tc>
           <w:tcPr>
-            <w:tcW w:w="756" w:type="dxa"/>
+            <w:tcW w:w="1585" w:type="dxa"/>
             <w:vAlign w:val="center"/>
           </w:tcPr>
           <w:p>
@@ -833,7 +834,7 @@
         </w:tc>
         <w:tc>
           <w:tcPr>
-            <w:tcW w:w="968" w:type="dxa"/>
+            <w:tcW w:w="1276" w:type="dxa"/>
             <w:vAlign w:val="center"/>
           </w:tcPr>
           <w:p>
@@ -985,7 +986,7 @@
         </w:tc>
         <w:tc>
           <w:tcPr>
-            <w:tcW w:w="1704" w:type="dxa"/>
+            <w:tcW w:w="1275" w:type="dxa"/>
             <w:vAlign w:val="center"/>
           </w:tcPr>
           <w:p>
@@ -1033,7 +1034,7 @@
         </w:tc>
         <w:tc>
           <w:tcPr>
-            <w:tcW w:w="1948" w:type="dxa"/>
+            <w:tcW w:w="1240" w:type="dxa"/>
             <w:vAlign w:val="center"/>
           </w:tcPr>
           <w:p>
@@ -1096,7 +1097,7 @@
         </w:trPr>
         <w:tc>
           <w:tcPr>
-            <w:tcW w:w="2046" w:type="dxa"/>
+            <w:tcW w:w="568" w:type="dxa"/>
             <w:vAlign w:val="center"/>
           </w:tcPr>
           <w:p>
@@ -1119,7 +1120,7 @@
         </w:tc>
         <w:tc>
           <w:tcPr>
-            <w:tcW w:w="1011" w:type="dxa"/>
+            <w:tcW w:w="1701" w:type="dxa"/>
             <w:vAlign w:val="center"/>
           </w:tcPr>
           <w:p>
@@ -1142,7 +1143,7 @@
         </w:tc>
         <w:tc>
           <w:tcPr>
-            <w:tcW w:w="870" w:type="dxa"/>
+            <w:tcW w:w="1418" w:type="dxa"/>
             <w:vAlign w:val="center"/>
           </w:tcPr>
           <w:p>
@@ -1165,7 +1166,7 @@
         </w:tc>
         <w:tc>
           <w:tcPr>
-            <w:tcW w:w="868" w:type="dxa"/>
+            <w:tcW w:w="1108" w:type="dxa"/>
             <w:vAlign w:val="center"/>
           </w:tcPr>
           <w:p>
@@ -1188,7 +1189,7 @@
         </w:tc>
         <w:tc>
           <w:tcPr>
-            <w:tcW w:w="756" w:type="dxa"/>
+            <w:tcW w:w="1585" w:type="dxa"/>
             <w:vAlign w:val="center"/>
           </w:tcPr>
           <w:p>
@@ -1211,7 +1212,7 @@
         </w:tc>
         <w:tc>
           <w:tcPr>
-            <w:tcW w:w="968" w:type="dxa"/>
+            <w:tcW w:w="1276" w:type="dxa"/>
             <w:vAlign w:val="center"/>
           </w:tcPr>
           <w:p>
@@ -1234,7 +1235,7 @@
         </w:tc>
         <w:tc>
           <w:tcPr>
-            <w:tcW w:w="1704" w:type="dxa"/>
+            <w:tcW w:w="1275" w:type="dxa"/>
             <w:vAlign w:val="center"/>
           </w:tcPr>
           <w:p>
@@ -1257,7 +1258,7 @@
         </w:tc>
         <w:tc>
           <w:tcPr>
-            <w:tcW w:w="1948" w:type="dxa"/>
+            <w:tcW w:w="1240" w:type="dxa"/>
             <w:vAlign w:val="center"/>
           </w:tcPr>
           <w:p>
@@ -1285,7 +1286,7 @@
         </w:trPr>
         <w:tc>
           <w:tcPr>
-            <w:tcW w:w="2046" w:type="dxa"/>
+            <w:tcW w:w="568" w:type="dxa"/>
             <w:vAlign w:val="center"/>
           </w:tcPr>
           <w:p>
@@ -1383,7 +1384,7 @@
         </w:tc>
         <w:tc>
           <w:tcPr>
-            <w:tcW w:w="1011" w:type="dxa"/>
+            <w:tcW w:w="1701" w:type="dxa"/>
             <w:vAlign w:val="center"/>
           </w:tcPr>
           <w:p>
@@ -1482,7 +1483,7 @@
         </w:tc>
         <w:tc>
           <w:tcPr>
-            <w:tcW w:w="870" w:type="dxa"/>
+            <w:tcW w:w="1418" w:type="dxa"/>
             <w:vAlign w:val="center"/>
           </w:tcPr>
           <w:p>
@@ -1540,7 +1541,7 @@
         </w:tc>
         <w:tc>
           <w:tcPr>
-            <w:tcW w:w="868" w:type="dxa"/>
+            <w:tcW w:w="1108" w:type="dxa"/>
             <w:vAlign w:val="center"/>
           </w:tcPr>
           <w:p>
@@ -1598,7 +1599,7 @@
         </w:tc>
         <w:tc>
           <w:tcPr>
-            <w:tcW w:w="756" w:type="dxa"/>
+            <w:tcW w:w="1585" w:type="dxa"/>
             <w:vAlign w:val="center"/>
           </w:tcPr>
           <w:p>
@@ -1656,7 +1657,7 @@
         </w:tc>
         <w:tc>
           <w:tcPr>
-            <w:tcW w:w="968" w:type="dxa"/>
+            <w:tcW w:w="1276" w:type="dxa"/>
             <w:vAlign w:val="center"/>
           </w:tcPr>
           <w:p>
@@ -1714,7 +1715,7 @@
         </w:tc>
         <w:tc>
           <w:tcPr>
-            <w:tcW w:w="1704" w:type="dxa"/>
+            <w:tcW w:w="1275" w:type="dxa"/>
             <w:vAlign w:val="center"/>
           </w:tcPr>
           <w:p>
@@ -1813,7 +1814,7 @@
         </w:tc>
         <w:tc>
           <w:tcPr>
-            <w:tcW w:w="1948" w:type="dxa"/>
+            <w:tcW w:w="1240" w:type="dxa"/>
             <w:vAlign w:val="center"/>
           </w:tcPr>
           <w:p>

</xml_diff>